<commit_message>
Replace MS Logging and Serilog with Logging Abstraction & fallback logger
</commit_message>
<xml_diff>
--- a/output1.docx
+++ b/output1.docx
@@ -38,7 +38,7 @@
           <w:rPr>
             <w:noProof/>
           </w:rPr>
-          <w:t>Chris</w:t>
+          <w:t>«FirstName»</w:t>
         </w:r>
       </w:fldSimple>
       <w:r>
@@ -49,7 +49,7 @@
           <w:rPr>
             <w:noProof/>
           </w:rPr>
-          <w:t>O Carroll</w:t>
+          <w:t>«LastName»</w:t>
         </w:r>
       </w:fldSimple>
     </w:p>

</xml_diff>